<commit_message>
Fixed Link again. Finally :-)
</commit_message>
<xml_diff>
--- a/e1/E1_2021ss_Gruppe.docx
+++ b/e1/E1_2021ss_Gruppe.docx
@@ -1384,8 +1384,6 @@
             <w:r>
               <w:t>14:0</w:t>
             </w:r>
-            <w:bookmarkStart w:id="4" w:name="_GoBack"/>
-            <w:bookmarkEnd w:id="4"/>
             <w:r>
               <w:t>0 Uhr</w:t>
             </w:r>
@@ -2099,12 +2097,12 @@
       <w:pPr>
         <w:pStyle w:val="berschrift3"/>
       </w:pPr>
-      <w:bookmarkStart w:id="5" w:name="_Toc73396676"/>
+      <w:bookmarkStart w:id="4" w:name="_Toc73396676"/>
       <w:r>
         <w:lastRenderedPageBreak/>
         <w:t>Tätigkeiten</w:t>
       </w:r>
-      <w:bookmarkEnd w:id="5"/>
+      <w:bookmarkEnd w:id="4"/>
     </w:p>
     <w:p>
       <w:pPr>
@@ -2256,11 +2254,11 @@
       <w:pPr>
         <w:pStyle w:val="berschrift3"/>
       </w:pPr>
-      <w:bookmarkStart w:id="6" w:name="_Toc73396677"/>
+      <w:bookmarkStart w:id="5" w:name="_Toc73396677"/>
       <w:r>
         <w:t xml:space="preserve">Legende </w:t>
       </w:r>
-      <w:bookmarkEnd w:id="6"/>
+      <w:bookmarkEnd w:id="5"/>
       <w:r>
         <w:t xml:space="preserve">zur Bezeichnung der Backlog Items bzw. </w:t>
       </w:r>
@@ -2676,7 +2674,7 @@
           <w:szCs w:val="26"/>
         </w:rPr>
       </w:pPr>
-      <w:bookmarkStart w:id="7" w:name="_Toc73396678"/>
+      <w:bookmarkStart w:id="6" w:name="_Toc73396678"/>
       <w:r>
         <w:br w:type="page"/>
       </w:r>
@@ -2685,7 +2683,7 @@
       <w:pPr>
         <w:pStyle w:val="berschrift2"/>
       </w:pPr>
-      <w:bookmarkStart w:id="8" w:name="_Toc73431062"/>
+      <w:bookmarkStart w:id="7" w:name="_Toc73431062"/>
       <w:r>
         <w:lastRenderedPageBreak/>
         <w:t>Aufgabe</w:t>
@@ -2702,8 +2700,8 @@
       <w:r>
         <w:t xml:space="preserve"> Punkte)</w:t>
       </w:r>
+      <w:bookmarkEnd w:id="6"/>
       <w:bookmarkEnd w:id="7"/>
-      <w:bookmarkEnd w:id="8"/>
     </w:p>
     <w:p>
       <w:pPr>
@@ -2714,11 +2712,11 @@
       <w:pPr>
         <w:pStyle w:val="berschrift3"/>
       </w:pPr>
-      <w:bookmarkStart w:id="9" w:name="_Toc73396679"/>
+      <w:bookmarkStart w:id="8" w:name="_Toc73396679"/>
       <w:r>
         <w:t>Thema</w:t>
       </w:r>
-      <w:bookmarkEnd w:id="9"/>
+      <w:bookmarkEnd w:id="8"/>
     </w:p>
     <w:p>
       <w:pPr>
@@ -2797,25 +2795,21 @@
       <w:pPr>
         <w:pStyle w:val="Flietext"/>
       </w:pPr>
-      <w:hyperlink r:id="rId15" w:anchor="2.-Data-Visualization" w:history="1">
+      <w:hyperlink r:id="rId15" w:history="1">
         <w:r>
           <w:rPr>
             <w:rStyle w:val="Hyperlink"/>
           </w:rPr>
           <w:t>https://www.kaggle.com/faressayah/analysis-of-airbnb-data-new-york-city</w:t>
         </w:r>
-        <w:r>
-          <w:rPr>
-            <w:rStyle w:val="Hyperlink"/>
-          </w:rPr>
-          <w:t>lization</w:t>
-        </w:r>
       </w:hyperlink>
     </w:p>
     <w:p>
       <w:pPr>
         <w:pStyle w:val="Flietext"/>
       </w:pPr>
+      <w:bookmarkStart w:id="9" w:name="_GoBack"/>
+      <w:bookmarkEnd w:id="9"/>
     </w:p>
     <w:tbl>
       <w:tblPr>
@@ -3733,11 +3727,21 @@
     <w:r>
       <w:t>/</w:t>
     </w:r>
-    <w:fldSimple w:instr=" NUMPAGES  \* Arabic  \* MERGEFORMAT ">
-      <w:r>
-        <w:t>1</w:t>
-      </w:r>
-    </w:fldSimple>
+    <w:r>
+      <w:fldChar w:fldCharType="begin"/>
+    </w:r>
+    <w:r>
+      <w:instrText xml:space="preserve"> NUMPAGES  \* Arabic  \* MERGEFORMAT </w:instrText>
+    </w:r>
+    <w:r>
+      <w:fldChar w:fldCharType="separate"/>
+    </w:r>
+    <w:r>
+      <w:t>1</w:t>
+    </w:r>
+    <w:r>
+      <w:fldChar w:fldCharType="end"/>
+    </w:r>
   </w:p>
 </w:ftr>
 </file>
@@ -6747,7 +6751,7 @@
 </file>
 
 <file path=customXml/itemProps1.xml><?xml version="1.0" encoding="utf-8"?>
-<ds:datastoreItem xmlns:ds="http://schemas.openxmlformats.org/officeDocument/2006/customXml" ds:itemID="{87F03137-AD5E-4377-8D74-9485EB979AAF}">
+<ds:datastoreItem xmlns:ds="http://schemas.openxmlformats.org/officeDocument/2006/customXml" ds:itemID="{99C0812D-746E-4800-9E54-FB802436D4DB}">
   <ds:schemaRefs>
     <ds:schemaRef ds:uri="http://schemas.openxmlformats.org/officeDocument/2006/bibliography"/>
   </ds:schemaRefs>

</xml_diff>